<commit_message>
user consumption reports & topup reports
</commit_message>
<xml_diff>
--- a/src/main/resources/PAYGTL_LORA_BLE web app API's.docx
+++ b/src/main/resources/PAYGTL_LORA_BLE web app API's.docx
@@ -17914,22 +17914,6 @@
           <w:szCs w:val="26"/>
         </w:rPr>
       </w:pPr>
-      <w:r>
-        <w:rPr>
-          <w:b/>
-          <w:sz w:val="26"/>
-          <w:szCs w:val="26"/>
-        </w:rPr>
-        <w:t xml:space="preserve"> </w:t>
-      </w:r>
-      <w:r>
-        <w:rPr>
-          <w:b/>
-          <w:sz w:val="26"/>
-          <w:szCs w:val="26"/>
-        </w:rPr>
-        <w:t xml:space="preserve"> </w:t>
-      </w:r>
       <w:proofErr w:type="gramStart"/>
       <w:r>
         <w:rPr>
@@ -18604,6 +18588,2288 @@
         </w:rPr>
         <w:t>": 2</w:t>
       </w:r>
+    </w:p>
+    <w:p>
+      <w:pPr>
+        <w:spacing w:after="0"/>
+        <w:rPr>
+          <w:sz w:val="26"/>
+          <w:szCs w:val="26"/>
+        </w:rPr>
+      </w:pPr>
+      <w:r>
+        <w:rPr>
+          <w:sz w:val="26"/>
+          <w:szCs w:val="26"/>
+        </w:rPr>
+        <w:t>        }</w:t>
+      </w:r>
+    </w:p>
+    <w:p>
+      <w:pPr>
+        <w:spacing w:after="0"/>
+        <w:rPr>
+          <w:sz w:val="26"/>
+          <w:szCs w:val="26"/>
+        </w:rPr>
+      </w:pPr>
+      <w:r>
+        <w:rPr>
+          <w:sz w:val="26"/>
+          <w:szCs w:val="26"/>
+        </w:rPr>
+        <w:t>    ]</w:t>
+      </w:r>
+    </w:p>
+    <w:p>
+      <w:pPr>
+        <w:spacing w:after="0"/>
+        <w:rPr>
+          <w:sz w:val="26"/>
+          <w:szCs w:val="26"/>
+        </w:rPr>
+      </w:pPr>
+      <w:r>
+        <w:rPr>
+          <w:sz w:val="26"/>
+          <w:szCs w:val="26"/>
+        </w:rPr>
+        <w:t>}</w:t>
+      </w:r>
+    </w:p>
+    <w:p>
+      <w:pPr>
+        <w:spacing w:after="0"/>
+        <w:rPr>
+          <w:sz w:val="26"/>
+          <w:szCs w:val="26"/>
+        </w:rPr>
+      </w:pPr>
+    </w:p>
+    <w:p>
+      <w:pPr>
+        <w:spacing w:after="0"/>
+        <w:rPr>
+          <w:sz w:val="26"/>
+          <w:szCs w:val="26"/>
+        </w:rPr>
+      </w:pPr>
+      <w:proofErr w:type="gramStart"/>
+      <w:r>
+        <w:rPr>
+          <w:sz w:val="26"/>
+          <w:szCs w:val="26"/>
+        </w:rPr>
+        <w:t>b</w:t>
+      </w:r>
+      <w:proofErr w:type="gramEnd"/>
+      <w:r>
+        <w:rPr>
+          <w:sz w:val="26"/>
+          <w:szCs w:val="26"/>
+        </w:rPr>
+        <w:t>. to approve/reject customer request</w:t>
+      </w:r>
+    </w:p>
+    <w:p>
+      <w:pPr>
+        <w:spacing w:after="0"/>
+        <w:rPr>
+          <w:sz w:val="26"/>
+          <w:szCs w:val="26"/>
+        </w:rPr>
+      </w:pPr>
+      <w:proofErr w:type="gramStart"/>
+      <w:r>
+        <w:rPr>
+          <w:b/>
+          <w:sz w:val="26"/>
+          <w:szCs w:val="26"/>
+        </w:rPr>
+        <w:t>url</w:t>
+      </w:r>
+      <w:proofErr w:type="gramEnd"/>
+      <w:r>
+        <w:rPr>
+          <w:b/>
+          <w:sz w:val="26"/>
+          <w:szCs w:val="26"/>
+        </w:rPr>
+        <w:t>:</w:t>
+      </w:r>
+      <w:r>
+        <w:rPr>
+          <w:sz w:val="26"/>
+          <w:szCs w:val="26"/>
+        </w:rPr>
+        <w:t xml:space="preserve"> </w:t>
+      </w:r>
+      <w:r>
+        <w:rPr>
+          <w:sz w:val="26"/>
+          <w:szCs w:val="26"/>
+        </w:rPr>
+        <w:t>common URL</w:t>
+      </w:r>
+      <w:r>
+        <w:rPr>
+          <w:sz w:val="26"/>
+          <w:szCs w:val="26"/>
+        </w:rPr>
+        <w:t>/</w:t>
+      </w:r>
+      <w:proofErr w:type="spellStart"/>
+      <w:r>
+        <w:rPr>
+          <w:sz w:val="26"/>
+          <w:szCs w:val="26"/>
+        </w:rPr>
+        <w:t>approverequest</w:t>
+      </w:r>
+      <w:proofErr w:type="spellEnd"/>
+      <w:r>
+        <w:rPr>
+          <w:sz w:val="26"/>
+          <w:szCs w:val="26"/>
+        </w:rPr>
+        <w:t>/{</w:t>
+      </w:r>
+      <w:proofErr w:type="spellStart"/>
+      <w:r>
+        <w:rPr>
+          <w:sz w:val="26"/>
+          <w:szCs w:val="26"/>
+        </w:rPr>
+        <w:t>requestID</w:t>
+      </w:r>
+      <w:proofErr w:type="spellEnd"/>
+      <w:r>
+        <w:rPr>
+          <w:sz w:val="26"/>
+          <w:szCs w:val="26"/>
+        </w:rPr>
+        <w:t>}/{action}</w:t>
+      </w:r>
+    </w:p>
+    <w:p>
+      <w:pPr>
+        <w:spacing w:after="0"/>
+        <w:rPr>
+          <w:sz w:val="26"/>
+          <w:szCs w:val="26"/>
+        </w:rPr>
+      </w:pPr>
+      <w:r>
+        <w:rPr>
+          <w:b/>
+          <w:sz w:val="26"/>
+          <w:szCs w:val="26"/>
+        </w:rPr>
+        <w:t>Method:</w:t>
+      </w:r>
+      <w:r>
+        <w:rPr>
+          <w:sz w:val="26"/>
+          <w:szCs w:val="26"/>
+        </w:rPr>
+        <w:t xml:space="preserve"> </w:t>
+      </w:r>
+      <w:r>
+        <w:rPr>
+          <w:sz w:val="26"/>
+          <w:szCs w:val="26"/>
+        </w:rPr>
+        <w:t>POST</w:t>
+      </w:r>
+    </w:p>
+    <w:p>
+      <w:pPr>
+        <w:spacing w:after="0"/>
+        <w:rPr>
+          <w:b/>
+          <w:sz w:val="26"/>
+          <w:szCs w:val="26"/>
+        </w:rPr>
+      </w:pPr>
+      <w:r>
+        <w:rPr>
+          <w:b/>
+          <w:sz w:val="26"/>
+          <w:szCs w:val="26"/>
+        </w:rPr>
+        <w:t>Response:</w:t>
+      </w:r>
+      <w:r>
+        <w:rPr>
+          <w:b/>
+          <w:sz w:val="26"/>
+          <w:szCs w:val="26"/>
+        </w:rPr>
+        <w:t xml:space="preserve"> </w:t>
+      </w:r>
+    </w:p>
+    <w:p>
+      <w:pPr>
+        <w:spacing w:after="0"/>
+        <w:rPr>
+          <w:sz w:val="26"/>
+          <w:szCs w:val="26"/>
+        </w:rPr>
+      </w:pPr>
+      <w:r>
+        <w:rPr>
+          <w:sz w:val="26"/>
+          <w:szCs w:val="26"/>
+        </w:rPr>
+        <w:t>{</w:t>
+      </w:r>
+    </w:p>
+    <w:p>
+      <w:pPr>
+        <w:spacing w:after="0"/>
+        <w:rPr>
+          <w:sz w:val="26"/>
+          <w:szCs w:val="26"/>
+        </w:rPr>
+      </w:pPr>
+      <w:r>
+        <w:rPr>
+          <w:sz w:val="26"/>
+          <w:szCs w:val="26"/>
+        </w:rPr>
+        <w:t>    "</w:t>
+      </w:r>
+      <w:proofErr w:type="gramStart"/>
+      <w:r>
+        <w:rPr>
+          <w:sz w:val="26"/>
+          <w:szCs w:val="26"/>
+        </w:rPr>
+        <w:t>result</w:t>
+      </w:r>
+      <w:proofErr w:type="gramEnd"/>
+      <w:r>
+        <w:rPr>
+          <w:sz w:val="26"/>
+          <w:szCs w:val="26"/>
+        </w:rPr>
+        <w:t>": "</w:t>
+      </w:r>
+      <w:r>
+        <w:rPr>
+          <w:sz w:val="26"/>
+          <w:szCs w:val="26"/>
+        </w:rPr>
+        <w:t>Success</w:t>
+      </w:r>
+      <w:r>
+        <w:rPr>
+          <w:sz w:val="26"/>
+          <w:szCs w:val="26"/>
+        </w:rPr>
+        <w:t>"</w:t>
+      </w:r>
+    </w:p>
+    <w:p>
+      <w:pPr>
+        <w:spacing w:after="0"/>
+        <w:rPr>
+          <w:sz w:val="26"/>
+          <w:szCs w:val="26"/>
+        </w:rPr>
+      </w:pPr>
+      <w:r>
+        <w:rPr>
+          <w:sz w:val="26"/>
+          <w:szCs w:val="26"/>
+        </w:rPr>
+        <w:t>}</w:t>
+      </w:r>
+    </w:p>
+    <w:p>
+      <w:pPr>
+        <w:spacing w:after="0"/>
+        <w:rPr>
+          <w:sz w:val="26"/>
+          <w:szCs w:val="26"/>
+        </w:rPr>
+      </w:pPr>
+    </w:p>
+    <w:p>
+      <w:pPr>
+        <w:spacing w:after="0"/>
+        <w:rPr>
+          <w:b/>
+          <w:sz w:val="34"/>
+          <w:szCs w:val="34"/>
+          <w:u w:val="single"/>
+        </w:rPr>
+      </w:pPr>
+      <w:r>
+        <w:rPr>
+          <w:b/>
+          <w:sz w:val="34"/>
+          <w:szCs w:val="34"/>
+          <w:u w:val="single"/>
+        </w:rPr>
+        <w:t>9</w:t>
+      </w:r>
+      <w:r>
+        <w:rPr>
+          <w:b/>
+          <w:sz w:val="34"/>
+          <w:szCs w:val="34"/>
+          <w:u w:val="single"/>
+        </w:rPr>
+        <w:t xml:space="preserve">. </w:t>
+      </w:r>
+      <w:proofErr w:type="spellStart"/>
+      <w:r>
+        <w:rPr>
+          <w:b/>
+          <w:sz w:val="34"/>
+          <w:szCs w:val="34"/>
+          <w:u w:val="single"/>
+        </w:rPr>
+        <w:t>UserConsumptionReports</w:t>
+      </w:r>
+      <w:proofErr w:type="spellEnd"/>
+    </w:p>
+    <w:p>
+      <w:pPr>
+        <w:spacing w:after="0"/>
+        <w:rPr>
+          <w:sz w:val="26"/>
+          <w:szCs w:val="26"/>
+        </w:rPr>
+      </w:pPr>
+    </w:p>
+    <w:p>
+      <w:pPr>
+        <w:spacing w:after="0"/>
+        <w:rPr>
+          <w:sz w:val="26"/>
+          <w:szCs w:val="26"/>
+        </w:rPr>
+      </w:pPr>
+      <w:proofErr w:type="gramStart"/>
+      <w:r>
+        <w:rPr>
+          <w:b/>
+          <w:sz w:val="26"/>
+          <w:szCs w:val="26"/>
+        </w:rPr>
+        <w:t>url</w:t>
+      </w:r>
+      <w:proofErr w:type="gramEnd"/>
+      <w:r>
+        <w:rPr>
+          <w:b/>
+          <w:sz w:val="26"/>
+          <w:szCs w:val="26"/>
+        </w:rPr>
+        <w:t>:</w:t>
+      </w:r>
+      <w:r>
+        <w:rPr>
+          <w:sz w:val="26"/>
+          <w:szCs w:val="26"/>
+        </w:rPr>
+        <w:t xml:space="preserve"> </w:t>
+      </w:r>
+      <w:r>
+        <w:rPr>
+          <w:sz w:val="26"/>
+          <w:szCs w:val="26"/>
+        </w:rPr>
+        <w:t>common URL</w:t>
+      </w:r>
+      <w:r>
+        <w:rPr>
+          <w:sz w:val="26"/>
+          <w:szCs w:val="26"/>
+        </w:rPr>
+        <w:t>/</w:t>
+      </w:r>
+      <w:proofErr w:type="spellStart"/>
+      <w:r>
+        <w:rPr>
+          <w:sz w:val="26"/>
+          <w:szCs w:val="26"/>
+        </w:rPr>
+        <w:t>userconsumptionreports</w:t>
+      </w:r>
+      <w:proofErr w:type="spellEnd"/>
+    </w:p>
+    <w:p>
+      <w:pPr>
+        <w:spacing w:after="0"/>
+        <w:rPr>
+          <w:sz w:val="26"/>
+          <w:szCs w:val="26"/>
+        </w:rPr>
+      </w:pPr>
+      <w:r>
+        <w:rPr>
+          <w:b/>
+          <w:sz w:val="26"/>
+          <w:szCs w:val="26"/>
+        </w:rPr>
+        <w:t>Method:</w:t>
+      </w:r>
+      <w:r>
+        <w:rPr>
+          <w:sz w:val="26"/>
+          <w:szCs w:val="26"/>
+        </w:rPr>
+        <w:t xml:space="preserve"> </w:t>
+      </w:r>
+      <w:r>
+        <w:rPr>
+          <w:sz w:val="26"/>
+          <w:szCs w:val="26"/>
+        </w:rPr>
+        <w:t>POST</w:t>
+      </w:r>
+    </w:p>
+    <w:p>
+      <w:pPr>
+        <w:spacing w:after="0"/>
+        <w:rPr>
+          <w:b/>
+          <w:sz w:val="26"/>
+          <w:szCs w:val="26"/>
+        </w:rPr>
+      </w:pPr>
+      <w:r>
+        <w:rPr>
+          <w:b/>
+          <w:sz w:val="26"/>
+          <w:szCs w:val="26"/>
+        </w:rPr>
+        <w:t>Request:</w:t>
+      </w:r>
+      <w:r>
+        <w:rPr>
+          <w:b/>
+          <w:sz w:val="26"/>
+          <w:szCs w:val="26"/>
+        </w:rPr>
+        <w:t xml:space="preserve"> </w:t>
+      </w:r>
+    </w:p>
+    <w:p>
+      <w:pPr>
+        <w:spacing w:after="0"/>
+        <w:rPr>
+          <w:sz w:val="26"/>
+          <w:szCs w:val="26"/>
+        </w:rPr>
+      </w:pPr>
+      <w:r>
+        <w:rPr>
+          <w:sz w:val="26"/>
+          <w:szCs w:val="26"/>
+        </w:rPr>
+        <w:t>{</w:t>
+      </w:r>
+    </w:p>
+    <w:p>
+      <w:pPr>
+        <w:spacing w:after="0"/>
+        <w:rPr>
+          <w:sz w:val="26"/>
+          <w:szCs w:val="26"/>
+        </w:rPr>
+      </w:pPr>
+      <w:r>
+        <w:rPr>
+          <w:sz w:val="26"/>
+          <w:szCs w:val="26"/>
+        </w:rPr>
+        <w:tab/>
+        <w:t>"</w:t>
+      </w:r>
+      <w:proofErr w:type="spellStart"/>
+      <w:proofErr w:type="gramStart"/>
+      <w:r>
+        <w:rPr>
+          <w:sz w:val="26"/>
+          <w:szCs w:val="26"/>
+        </w:rPr>
+        <w:t>communityID</w:t>
+      </w:r>
+      <w:proofErr w:type="spellEnd"/>
+      <w:proofErr w:type="gramEnd"/>
+      <w:r>
+        <w:rPr>
+          <w:sz w:val="26"/>
+          <w:szCs w:val="26"/>
+        </w:rPr>
+        <w:t>" : 1,</w:t>
+      </w:r>
+    </w:p>
+    <w:p>
+      <w:pPr>
+        <w:spacing w:after="0"/>
+        <w:rPr>
+          <w:sz w:val="26"/>
+          <w:szCs w:val="26"/>
+        </w:rPr>
+      </w:pPr>
+      <w:r>
+        <w:rPr>
+          <w:sz w:val="26"/>
+          <w:szCs w:val="26"/>
+        </w:rPr>
+        <w:tab/>
+        <w:t>"</w:t>
+      </w:r>
+      <w:proofErr w:type="spellStart"/>
+      <w:proofErr w:type="gramStart"/>
+      <w:r>
+        <w:rPr>
+          <w:sz w:val="26"/>
+          <w:szCs w:val="26"/>
+        </w:rPr>
+        <w:t>blockID</w:t>
+      </w:r>
+      <w:proofErr w:type="spellEnd"/>
+      <w:proofErr w:type="gramEnd"/>
+      <w:r>
+        <w:rPr>
+          <w:sz w:val="26"/>
+          <w:szCs w:val="26"/>
+        </w:rPr>
+        <w:t>" : 1,</w:t>
+      </w:r>
+    </w:p>
+    <w:p>
+      <w:pPr>
+        <w:spacing w:after="0"/>
+        <w:rPr>
+          <w:sz w:val="26"/>
+          <w:szCs w:val="26"/>
+        </w:rPr>
+      </w:pPr>
+      <w:r>
+        <w:rPr>
+          <w:sz w:val="26"/>
+          <w:szCs w:val="26"/>
+        </w:rPr>
+        <w:tab/>
+        <w:t>"</w:t>
+      </w:r>
+      <w:proofErr w:type="spellStart"/>
+      <w:proofErr w:type="gramStart"/>
+      <w:r>
+        <w:rPr>
+          <w:sz w:val="26"/>
+          <w:szCs w:val="26"/>
+        </w:rPr>
+        <w:t>customerID</w:t>
+      </w:r>
+      <w:proofErr w:type="spellEnd"/>
+      <w:proofErr w:type="gramEnd"/>
+      <w:r>
+        <w:rPr>
+          <w:sz w:val="26"/>
+          <w:szCs w:val="26"/>
+        </w:rPr>
+        <w:t>" : 1,</w:t>
+      </w:r>
+    </w:p>
+    <w:p>
+      <w:pPr>
+        <w:spacing w:after="0"/>
+        <w:rPr>
+          <w:sz w:val="26"/>
+          <w:szCs w:val="26"/>
+        </w:rPr>
+      </w:pPr>
+      <w:r>
+        <w:rPr>
+          <w:sz w:val="26"/>
+          <w:szCs w:val="26"/>
+        </w:rPr>
+        <w:tab/>
+        <w:t>"</w:t>
+      </w:r>
+      <w:proofErr w:type="spellStart"/>
+      <w:proofErr w:type="gramStart"/>
+      <w:r>
+        <w:rPr>
+          <w:sz w:val="26"/>
+          <w:szCs w:val="26"/>
+        </w:rPr>
+        <w:t>fromDate</w:t>
+      </w:r>
+      <w:proofErr w:type="spellEnd"/>
+      <w:proofErr w:type="gramEnd"/>
+      <w:r>
+        <w:rPr>
+          <w:sz w:val="26"/>
+          <w:szCs w:val="26"/>
+        </w:rPr>
+        <w:t>" : "2020-04-10",</w:t>
+      </w:r>
+    </w:p>
+    <w:p>
+      <w:pPr>
+        <w:spacing w:after="0"/>
+        <w:rPr>
+          <w:sz w:val="26"/>
+          <w:szCs w:val="26"/>
+        </w:rPr>
+      </w:pPr>
+      <w:r>
+        <w:rPr>
+          <w:sz w:val="26"/>
+          <w:szCs w:val="26"/>
+        </w:rPr>
+        <w:tab/>
+        <w:t>"</w:t>
+      </w:r>
+      <w:proofErr w:type="spellStart"/>
+      <w:proofErr w:type="gramStart"/>
+      <w:r>
+        <w:rPr>
+          <w:sz w:val="26"/>
+          <w:szCs w:val="26"/>
+        </w:rPr>
+        <w:t>toDate</w:t>
+      </w:r>
+      <w:proofErr w:type="spellEnd"/>
+      <w:proofErr w:type="gramEnd"/>
+      <w:r>
+        <w:rPr>
+          <w:sz w:val="26"/>
+          <w:szCs w:val="26"/>
+        </w:rPr>
+        <w:t>" : "2020-04-13"</w:t>
+      </w:r>
+    </w:p>
+    <w:p>
+      <w:pPr>
+        <w:spacing w:after="0"/>
+        <w:rPr>
+          <w:sz w:val="26"/>
+          <w:szCs w:val="26"/>
+        </w:rPr>
+      </w:pPr>
+      <w:r>
+        <w:rPr>
+          <w:sz w:val="26"/>
+          <w:szCs w:val="26"/>
+        </w:rPr>
+        <w:tab/>
+      </w:r>
+    </w:p>
+    <w:p>
+      <w:pPr>
+        <w:spacing w:after="0"/>
+        <w:rPr>
+          <w:sz w:val="26"/>
+          <w:szCs w:val="26"/>
+        </w:rPr>
+      </w:pPr>
+      <w:r>
+        <w:rPr>
+          <w:sz w:val="26"/>
+          <w:szCs w:val="26"/>
+        </w:rPr>
+        <w:t>}</w:t>
+      </w:r>
+    </w:p>
+    <w:p>
+      <w:pPr>
+        <w:spacing w:after="0"/>
+        <w:rPr>
+          <w:sz w:val="26"/>
+          <w:szCs w:val="26"/>
+        </w:rPr>
+      </w:pPr>
+      <w:r>
+        <w:rPr>
+          <w:b/>
+          <w:sz w:val="26"/>
+          <w:szCs w:val="26"/>
+        </w:rPr>
+        <w:lastRenderedPageBreak/>
+        <w:t>Response:</w:t>
+      </w:r>
+      <w:r>
+        <w:rPr>
+          <w:b/>
+          <w:sz w:val="26"/>
+          <w:szCs w:val="26"/>
+        </w:rPr>
+        <w:t xml:space="preserve"> </w:t>
+      </w:r>
+    </w:p>
+    <w:p>
+      <w:pPr>
+        <w:spacing w:after="0"/>
+        <w:rPr>
+          <w:sz w:val="26"/>
+          <w:szCs w:val="26"/>
+        </w:rPr>
+      </w:pPr>
+      <w:r>
+        <w:rPr>
+          <w:sz w:val="26"/>
+          <w:szCs w:val="26"/>
+        </w:rPr>
+        <w:t>{</w:t>
+      </w:r>
+    </w:p>
+    <w:p>
+      <w:pPr>
+        <w:spacing w:after="0"/>
+        <w:rPr>
+          <w:sz w:val="26"/>
+          <w:szCs w:val="26"/>
+        </w:rPr>
+      </w:pPr>
+      <w:r>
+        <w:rPr>
+          <w:sz w:val="26"/>
+          <w:szCs w:val="26"/>
+        </w:rPr>
+        <w:t>    "</w:t>
+      </w:r>
+      <w:proofErr w:type="gramStart"/>
+      <w:r>
+        <w:rPr>
+          <w:sz w:val="26"/>
+          <w:szCs w:val="26"/>
+        </w:rPr>
+        <w:t>reading</w:t>
+      </w:r>
+      <w:proofErr w:type="gramEnd"/>
+      <w:r>
+        <w:rPr>
+          <w:sz w:val="26"/>
+          <w:szCs w:val="26"/>
+        </w:rPr>
+        <w:t>": 0.0,</w:t>
+      </w:r>
+    </w:p>
+    <w:p>
+      <w:pPr>
+        <w:spacing w:after="0"/>
+        <w:rPr>
+          <w:sz w:val="26"/>
+          <w:szCs w:val="26"/>
+        </w:rPr>
+      </w:pPr>
+      <w:r>
+        <w:rPr>
+          <w:sz w:val="26"/>
+          <w:szCs w:val="26"/>
+        </w:rPr>
+        <w:t>    "</w:t>
+      </w:r>
+      <w:proofErr w:type="gramStart"/>
+      <w:r>
+        <w:rPr>
+          <w:sz w:val="26"/>
+          <w:szCs w:val="26"/>
+        </w:rPr>
+        <w:t>balance</w:t>
+      </w:r>
+      <w:proofErr w:type="gramEnd"/>
+      <w:r>
+        <w:rPr>
+          <w:sz w:val="26"/>
+          <w:szCs w:val="26"/>
+        </w:rPr>
+        <w:t>": 0.0,</w:t>
+      </w:r>
+    </w:p>
+    <w:p>
+      <w:pPr>
+        <w:spacing w:after="0"/>
+        <w:rPr>
+          <w:sz w:val="26"/>
+          <w:szCs w:val="26"/>
+        </w:rPr>
+      </w:pPr>
+      <w:r>
+        <w:rPr>
+          <w:sz w:val="26"/>
+          <w:szCs w:val="26"/>
+        </w:rPr>
+        <w:t>    "</w:t>
+      </w:r>
+      <w:proofErr w:type="gramStart"/>
+      <w:r>
+        <w:rPr>
+          <w:sz w:val="26"/>
+          <w:szCs w:val="26"/>
+        </w:rPr>
+        <w:t>battery</w:t>
+      </w:r>
+      <w:proofErr w:type="gramEnd"/>
+      <w:r>
+        <w:rPr>
+          <w:sz w:val="26"/>
+          <w:szCs w:val="26"/>
+        </w:rPr>
+        <w:t>": 0.0,</w:t>
+      </w:r>
+    </w:p>
+    <w:p>
+      <w:pPr>
+        <w:spacing w:after="0"/>
+        <w:rPr>
+          <w:sz w:val="26"/>
+          <w:szCs w:val="26"/>
+        </w:rPr>
+      </w:pPr>
+      <w:r>
+        <w:rPr>
+          <w:sz w:val="26"/>
+          <w:szCs w:val="26"/>
+        </w:rPr>
+        <w:t>    "</w:t>
+      </w:r>
+      <w:proofErr w:type="gramStart"/>
+      <w:r>
+        <w:rPr>
+          <w:sz w:val="26"/>
+          <w:szCs w:val="26"/>
+        </w:rPr>
+        <w:t>tariff</w:t>
+      </w:r>
+      <w:proofErr w:type="gramEnd"/>
+      <w:r>
+        <w:rPr>
+          <w:sz w:val="26"/>
+          <w:szCs w:val="26"/>
+        </w:rPr>
+        <w:t>": 0.0,</w:t>
+      </w:r>
+    </w:p>
+    <w:p>
+      <w:pPr>
+        <w:spacing w:after="0"/>
+        <w:rPr>
+          <w:sz w:val="26"/>
+          <w:szCs w:val="26"/>
+        </w:rPr>
+      </w:pPr>
+      <w:r>
+        <w:rPr>
+          <w:sz w:val="26"/>
+          <w:szCs w:val="26"/>
+        </w:rPr>
+        <w:t>    "</w:t>
+      </w:r>
+      <w:proofErr w:type="spellStart"/>
+      <w:proofErr w:type="gramStart"/>
+      <w:r>
+        <w:rPr>
+          <w:sz w:val="26"/>
+          <w:szCs w:val="26"/>
+        </w:rPr>
+        <w:t>alarmCredit</w:t>
+      </w:r>
+      <w:proofErr w:type="spellEnd"/>
+      <w:proofErr w:type="gramEnd"/>
+      <w:r>
+        <w:rPr>
+          <w:sz w:val="26"/>
+          <w:szCs w:val="26"/>
+        </w:rPr>
+        <w:t>": 0.0,</w:t>
+      </w:r>
+    </w:p>
+    <w:p>
+      <w:pPr>
+        <w:spacing w:after="0"/>
+        <w:rPr>
+          <w:sz w:val="26"/>
+          <w:szCs w:val="26"/>
+        </w:rPr>
+      </w:pPr>
+      <w:r>
+        <w:rPr>
+          <w:sz w:val="26"/>
+          <w:szCs w:val="26"/>
+        </w:rPr>
+        <w:t>    "</w:t>
+      </w:r>
+      <w:proofErr w:type="spellStart"/>
+      <w:proofErr w:type="gramStart"/>
+      <w:r>
+        <w:rPr>
+          <w:sz w:val="26"/>
+          <w:szCs w:val="26"/>
+        </w:rPr>
+        <w:t>emergencyCredit</w:t>
+      </w:r>
+      <w:proofErr w:type="spellEnd"/>
+      <w:proofErr w:type="gramEnd"/>
+      <w:r>
+        <w:rPr>
+          <w:sz w:val="26"/>
+          <w:szCs w:val="26"/>
+        </w:rPr>
+        <w:t>": 0.0,</w:t>
+      </w:r>
+    </w:p>
+    <w:p>
+      <w:pPr>
+        <w:spacing w:after="0"/>
+        <w:rPr>
+          <w:sz w:val="26"/>
+          <w:szCs w:val="26"/>
+        </w:rPr>
+      </w:pPr>
+      <w:r>
+        <w:rPr>
+          <w:sz w:val="26"/>
+          <w:szCs w:val="26"/>
+        </w:rPr>
+        <w:t>    "</w:t>
+      </w:r>
+      <w:proofErr w:type="gramStart"/>
+      <w:r>
+        <w:rPr>
+          <w:sz w:val="26"/>
+          <w:szCs w:val="26"/>
+        </w:rPr>
+        <w:t>data</w:t>
+      </w:r>
+      <w:proofErr w:type="gramEnd"/>
+      <w:r>
+        <w:rPr>
+          <w:sz w:val="26"/>
+          <w:szCs w:val="26"/>
+        </w:rPr>
+        <w:t>": [</w:t>
+      </w:r>
+    </w:p>
+    <w:p>
+      <w:pPr>
+        <w:spacing w:after="0"/>
+        <w:rPr>
+          <w:sz w:val="26"/>
+          <w:szCs w:val="26"/>
+        </w:rPr>
+      </w:pPr>
+      <w:r>
+        <w:rPr>
+          <w:sz w:val="26"/>
+          <w:szCs w:val="26"/>
+        </w:rPr>
+        <w:t>        {</w:t>
+      </w:r>
+    </w:p>
+    <w:p>
+      <w:pPr>
+        <w:spacing w:after="0"/>
+        <w:rPr>
+          <w:sz w:val="26"/>
+          <w:szCs w:val="26"/>
+        </w:rPr>
+      </w:pPr>
+      <w:r>
+        <w:rPr>
+          <w:sz w:val="26"/>
+          <w:szCs w:val="26"/>
+        </w:rPr>
+        <w:t>            "</w:t>
+      </w:r>
+      <w:proofErr w:type="spellStart"/>
+      <w:proofErr w:type="gramStart"/>
+      <w:r>
+        <w:rPr>
+          <w:sz w:val="26"/>
+          <w:szCs w:val="26"/>
+        </w:rPr>
+        <w:t>meterID</w:t>
+      </w:r>
+      <w:proofErr w:type="spellEnd"/>
+      <w:proofErr w:type="gramEnd"/>
+      <w:r>
+        <w:rPr>
+          <w:sz w:val="26"/>
+          <w:szCs w:val="26"/>
+        </w:rPr>
+        <w:t>": "70b3d5f830004f56",</w:t>
+      </w:r>
+    </w:p>
+    <w:p>
+      <w:pPr>
+        <w:spacing w:after="0"/>
+        <w:rPr>
+          <w:sz w:val="26"/>
+          <w:szCs w:val="26"/>
+        </w:rPr>
+      </w:pPr>
+      <w:r>
+        <w:rPr>
+          <w:sz w:val="26"/>
+          <w:szCs w:val="26"/>
+        </w:rPr>
+        <w:t>            "</w:t>
+      </w:r>
+      <w:proofErr w:type="gramStart"/>
+      <w:r>
+        <w:rPr>
+          <w:sz w:val="26"/>
+          <w:szCs w:val="26"/>
+        </w:rPr>
+        <w:t>reading</w:t>
+      </w:r>
+      <w:proofErr w:type="gramEnd"/>
+      <w:r>
+        <w:rPr>
+          <w:sz w:val="26"/>
+          <w:szCs w:val="26"/>
+        </w:rPr>
+        <w:t>": 0.0,</w:t>
+      </w:r>
+    </w:p>
+    <w:p>
+      <w:pPr>
+        <w:spacing w:after="0"/>
+        <w:rPr>
+          <w:sz w:val="26"/>
+          <w:szCs w:val="26"/>
+        </w:rPr>
+      </w:pPr>
+      <w:r>
+        <w:rPr>
+          <w:sz w:val="26"/>
+          <w:szCs w:val="26"/>
+        </w:rPr>
+        <w:t>            "</w:t>
+      </w:r>
+      <w:proofErr w:type="gramStart"/>
+      <w:r>
+        <w:rPr>
+          <w:sz w:val="26"/>
+          <w:szCs w:val="26"/>
+        </w:rPr>
+        <w:t>balance</w:t>
+      </w:r>
+      <w:proofErr w:type="gramEnd"/>
+      <w:r>
+        <w:rPr>
+          <w:sz w:val="26"/>
+          <w:szCs w:val="26"/>
+        </w:rPr>
+        <w:t>": 0.0,</w:t>
+      </w:r>
+    </w:p>
+    <w:p>
+      <w:pPr>
+        <w:spacing w:after="0"/>
+        <w:rPr>
+          <w:sz w:val="26"/>
+          <w:szCs w:val="26"/>
+        </w:rPr>
+      </w:pPr>
+      <w:r>
+        <w:rPr>
+          <w:sz w:val="26"/>
+          <w:szCs w:val="26"/>
+        </w:rPr>
+        <w:t>            "</w:t>
+      </w:r>
+      <w:proofErr w:type="gramStart"/>
+      <w:r>
+        <w:rPr>
+          <w:sz w:val="26"/>
+          <w:szCs w:val="26"/>
+        </w:rPr>
+        <w:t>battery</w:t>
+      </w:r>
+      <w:proofErr w:type="gramEnd"/>
+      <w:r>
+        <w:rPr>
+          <w:sz w:val="26"/>
+          <w:szCs w:val="26"/>
+        </w:rPr>
+        <w:t>": 3.59,</w:t>
+      </w:r>
+    </w:p>
+    <w:p>
+      <w:pPr>
+        <w:spacing w:after="0"/>
+        <w:rPr>
+          <w:sz w:val="26"/>
+          <w:szCs w:val="26"/>
+        </w:rPr>
+      </w:pPr>
+      <w:r>
+        <w:rPr>
+          <w:sz w:val="26"/>
+          <w:szCs w:val="26"/>
+        </w:rPr>
+        <w:t>            "</w:t>
+      </w:r>
+      <w:proofErr w:type="gramStart"/>
+      <w:r>
+        <w:rPr>
+          <w:sz w:val="26"/>
+          <w:szCs w:val="26"/>
+        </w:rPr>
+        <w:t>tariff</w:t>
+      </w:r>
+      <w:proofErr w:type="gramEnd"/>
+      <w:r>
+        <w:rPr>
+          <w:sz w:val="26"/>
+          <w:szCs w:val="26"/>
+        </w:rPr>
+        <w:t>": 0.0,</w:t>
+      </w:r>
+    </w:p>
+    <w:p>
+      <w:pPr>
+        <w:spacing w:after="0"/>
+        <w:rPr>
+          <w:sz w:val="26"/>
+          <w:szCs w:val="26"/>
+        </w:rPr>
+      </w:pPr>
+      <w:r>
+        <w:rPr>
+          <w:sz w:val="26"/>
+          <w:szCs w:val="26"/>
+        </w:rPr>
+        <w:t>            "</w:t>
+      </w:r>
+      <w:proofErr w:type="spellStart"/>
+      <w:proofErr w:type="gramStart"/>
+      <w:r>
+        <w:rPr>
+          <w:sz w:val="26"/>
+          <w:szCs w:val="26"/>
+        </w:rPr>
+        <w:t>alarmCredit</w:t>
+      </w:r>
+      <w:proofErr w:type="spellEnd"/>
+      <w:proofErr w:type="gramEnd"/>
+      <w:r>
+        <w:rPr>
+          <w:sz w:val="26"/>
+          <w:szCs w:val="26"/>
+        </w:rPr>
+        <w:t>": 0.0,</w:t>
+      </w:r>
+    </w:p>
+    <w:p>
+      <w:pPr>
+        <w:spacing w:after="0"/>
+        <w:rPr>
+          <w:sz w:val="26"/>
+          <w:szCs w:val="26"/>
+        </w:rPr>
+      </w:pPr>
+      <w:r>
+        <w:rPr>
+          <w:sz w:val="26"/>
+          <w:szCs w:val="26"/>
+        </w:rPr>
+        <w:t>            "</w:t>
+      </w:r>
+      <w:proofErr w:type="spellStart"/>
+      <w:proofErr w:type="gramStart"/>
+      <w:r>
+        <w:rPr>
+          <w:sz w:val="26"/>
+          <w:szCs w:val="26"/>
+        </w:rPr>
+        <w:t>emergencyCredit</w:t>
+      </w:r>
+      <w:proofErr w:type="spellEnd"/>
+      <w:proofErr w:type="gramEnd"/>
+      <w:r>
+        <w:rPr>
+          <w:sz w:val="26"/>
+          <w:szCs w:val="26"/>
+        </w:rPr>
+        <w:t>": 0.0,</w:t>
+      </w:r>
+    </w:p>
+    <w:p>
+      <w:pPr>
+        <w:spacing w:after="0"/>
+        <w:rPr>
+          <w:sz w:val="26"/>
+          <w:szCs w:val="26"/>
+        </w:rPr>
+      </w:pPr>
+      <w:r>
+        <w:rPr>
+          <w:sz w:val="26"/>
+          <w:szCs w:val="26"/>
+        </w:rPr>
+        <w:t>            "</w:t>
+      </w:r>
+      <w:proofErr w:type="spellStart"/>
+      <w:proofErr w:type="gramStart"/>
+      <w:r>
+        <w:rPr>
+          <w:sz w:val="26"/>
+          <w:szCs w:val="26"/>
+        </w:rPr>
+        <w:t>dateTime</w:t>
+      </w:r>
+      <w:proofErr w:type="spellEnd"/>
+      <w:proofErr w:type="gramEnd"/>
+      <w:r>
+        <w:rPr>
+          <w:sz w:val="26"/>
+          <w:szCs w:val="26"/>
+        </w:rPr>
+        <w:t>": "2020-04-10 20:50:11"</w:t>
+      </w:r>
+    </w:p>
+    <w:p>
+      <w:pPr>
+        <w:spacing w:after="0"/>
+        <w:rPr>
+          <w:sz w:val="26"/>
+          <w:szCs w:val="26"/>
+        </w:rPr>
+      </w:pPr>
+      <w:r>
+        <w:rPr>
+          <w:sz w:val="26"/>
+          <w:szCs w:val="26"/>
+        </w:rPr>
+        <w:t>        },</w:t>
+      </w:r>
+    </w:p>
+    <w:p>
+      <w:pPr>
+        <w:spacing w:after="0"/>
+        <w:rPr>
+          <w:sz w:val="26"/>
+          <w:szCs w:val="26"/>
+        </w:rPr>
+      </w:pPr>
+      <w:r>
+        <w:rPr>
+          <w:sz w:val="26"/>
+          <w:szCs w:val="26"/>
+        </w:rPr>
+        <w:t>        {</w:t>
+      </w:r>
+    </w:p>
+    <w:p>
+      <w:pPr>
+        <w:spacing w:after="0"/>
+        <w:rPr>
+          <w:sz w:val="26"/>
+          <w:szCs w:val="26"/>
+        </w:rPr>
+      </w:pPr>
+      <w:r>
+        <w:rPr>
+          <w:sz w:val="26"/>
+          <w:szCs w:val="26"/>
+        </w:rPr>
+        <w:t>            "</w:t>
+      </w:r>
+      <w:proofErr w:type="spellStart"/>
+      <w:proofErr w:type="gramStart"/>
+      <w:r>
+        <w:rPr>
+          <w:sz w:val="26"/>
+          <w:szCs w:val="26"/>
+        </w:rPr>
+        <w:t>meterID</w:t>
+      </w:r>
+      <w:proofErr w:type="spellEnd"/>
+      <w:proofErr w:type="gramEnd"/>
+      <w:r>
+        <w:rPr>
+          <w:sz w:val="26"/>
+          <w:szCs w:val="26"/>
+        </w:rPr>
+        <w:t>": "70b3d5f830004f56",</w:t>
+      </w:r>
+    </w:p>
+    <w:p>
+      <w:pPr>
+        <w:spacing w:after="0"/>
+        <w:rPr>
+          <w:sz w:val="26"/>
+          <w:szCs w:val="26"/>
+        </w:rPr>
+      </w:pPr>
+      <w:r>
+        <w:rPr>
+          <w:sz w:val="26"/>
+          <w:szCs w:val="26"/>
+        </w:rPr>
+        <w:t>            "</w:t>
+      </w:r>
+      <w:proofErr w:type="gramStart"/>
+      <w:r>
+        <w:rPr>
+          <w:sz w:val="26"/>
+          <w:szCs w:val="26"/>
+        </w:rPr>
+        <w:t>reading</w:t>
+      </w:r>
+      <w:proofErr w:type="gramEnd"/>
+      <w:r>
+        <w:rPr>
+          <w:sz w:val="26"/>
+          <w:szCs w:val="26"/>
+        </w:rPr>
+        <w:t>": 0.0,</w:t>
+      </w:r>
+    </w:p>
+    <w:p>
+      <w:pPr>
+        <w:spacing w:after="0"/>
+        <w:rPr>
+          <w:sz w:val="26"/>
+          <w:szCs w:val="26"/>
+        </w:rPr>
+      </w:pPr>
+      <w:r>
+        <w:rPr>
+          <w:sz w:val="26"/>
+          <w:szCs w:val="26"/>
+        </w:rPr>
+        <w:t>            "</w:t>
+      </w:r>
+      <w:proofErr w:type="gramStart"/>
+      <w:r>
+        <w:rPr>
+          <w:sz w:val="26"/>
+          <w:szCs w:val="26"/>
+        </w:rPr>
+        <w:t>balance</w:t>
+      </w:r>
+      <w:proofErr w:type="gramEnd"/>
+      <w:r>
+        <w:rPr>
+          <w:sz w:val="26"/>
+          <w:szCs w:val="26"/>
+        </w:rPr>
+        <w:t>": 0.0,</w:t>
+      </w:r>
+    </w:p>
+    <w:p>
+      <w:pPr>
+        <w:spacing w:after="0"/>
+        <w:rPr>
+          <w:sz w:val="26"/>
+          <w:szCs w:val="26"/>
+        </w:rPr>
+      </w:pPr>
+      <w:r>
+        <w:rPr>
+          <w:sz w:val="26"/>
+          <w:szCs w:val="26"/>
+        </w:rPr>
+        <w:t>            "</w:t>
+      </w:r>
+      <w:proofErr w:type="gramStart"/>
+      <w:r>
+        <w:rPr>
+          <w:sz w:val="26"/>
+          <w:szCs w:val="26"/>
+        </w:rPr>
+        <w:t>battery</w:t>
+      </w:r>
+      <w:proofErr w:type="gramEnd"/>
+      <w:r>
+        <w:rPr>
+          <w:sz w:val="26"/>
+          <w:szCs w:val="26"/>
+        </w:rPr>
+        <w:t>": 3.59,</w:t>
+      </w:r>
+    </w:p>
+    <w:p>
+      <w:pPr>
+        <w:spacing w:after="0"/>
+        <w:rPr>
+          <w:sz w:val="26"/>
+          <w:szCs w:val="26"/>
+        </w:rPr>
+      </w:pPr>
+      <w:r>
+        <w:rPr>
+          <w:sz w:val="26"/>
+          <w:szCs w:val="26"/>
+        </w:rPr>
+        <w:t>            "</w:t>
+      </w:r>
+      <w:proofErr w:type="gramStart"/>
+      <w:r>
+        <w:rPr>
+          <w:sz w:val="26"/>
+          <w:szCs w:val="26"/>
+        </w:rPr>
+        <w:t>tariff</w:t>
+      </w:r>
+      <w:proofErr w:type="gramEnd"/>
+      <w:r>
+        <w:rPr>
+          <w:sz w:val="26"/>
+          <w:szCs w:val="26"/>
+        </w:rPr>
+        <w:t>": 0.0,</w:t>
+      </w:r>
+    </w:p>
+    <w:p>
+      <w:pPr>
+        <w:spacing w:after="0"/>
+        <w:rPr>
+          <w:sz w:val="26"/>
+          <w:szCs w:val="26"/>
+        </w:rPr>
+      </w:pPr>
+      <w:r>
+        <w:rPr>
+          <w:sz w:val="26"/>
+          <w:szCs w:val="26"/>
+        </w:rPr>
+        <w:t>            "</w:t>
+      </w:r>
+      <w:proofErr w:type="spellStart"/>
+      <w:proofErr w:type="gramStart"/>
+      <w:r>
+        <w:rPr>
+          <w:sz w:val="26"/>
+          <w:szCs w:val="26"/>
+        </w:rPr>
+        <w:t>alarmCredit</w:t>
+      </w:r>
+      <w:proofErr w:type="spellEnd"/>
+      <w:proofErr w:type="gramEnd"/>
+      <w:r>
+        <w:rPr>
+          <w:sz w:val="26"/>
+          <w:szCs w:val="26"/>
+        </w:rPr>
+        <w:t>": 0.0,</w:t>
+      </w:r>
+    </w:p>
+    <w:p>
+      <w:pPr>
+        <w:spacing w:after="0"/>
+        <w:rPr>
+          <w:sz w:val="26"/>
+          <w:szCs w:val="26"/>
+        </w:rPr>
+      </w:pPr>
+      <w:r>
+        <w:rPr>
+          <w:sz w:val="26"/>
+          <w:szCs w:val="26"/>
+        </w:rPr>
+        <w:t>            "</w:t>
+      </w:r>
+      <w:proofErr w:type="spellStart"/>
+      <w:proofErr w:type="gramStart"/>
+      <w:r>
+        <w:rPr>
+          <w:sz w:val="26"/>
+          <w:szCs w:val="26"/>
+        </w:rPr>
+        <w:t>emergencyCredit</w:t>
+      </w:r>
+      <w:proofErr w:type="spellEnd"/>
+      <w:proofErr w:type="gramEnd"/>
+      <w:r>
+        <w:rPr>
+          <w:sz w:val="26"/>
+          <w:szCs w:val="26"/>
+        </w:rPr>
+        <w:t>": 0.0,</w:t>
+      </w:r>
+    </w:p>
+    <w:p>
+      <w:pPr>
+        <w:spacing w:after="0"/>
+        <w:rPr>
+          <w:sz w:val="26"/>
+          <w:szCs w:val="26"/>
+        </w:rPr>
+      </w:pPr>
+      <w:r>
+        <w:rPr>
+          <w:sz w:val="26"/>
+          <w:szCs w:val="26"/>
+        </w:rPr>
+        <w:t>            "</w:t>
+      </w:r>
+      <w:proofErr w:type="spellStart"/>
+      <w:proofErr w:type="gramStart"/>
+      <w:r>
+        <w:rPr>
+          <w:sz w:val="26"/>
+          <w:szCs w:val="26"/>
+        </w:rPr>
+        <w:t>dateTime</w:t>
+      </w:r>
+      <w:proofErr w:type="spellEnd"/>
+      <w:proofErr w:type="gramEnd"/>
+      <w:r>
+        <w:rPr>
+          <w:sz w:val="26"/>
+          <w:szCs w:val="26"/>
+        </w:rPr>
+        <w:t>": "2020-04-13 13:50:11"</w:t>
+      </w:r>
+    </w:p>
+    <w:p>
+      <w:pPr>
+        <w:spacing w:after="0"/>
+        <w:rPr>
+          <w:sz w:val="26"/>
+          <w:szCs w:val="26"/>
+        </w:rPr>
+      </w:pPr>
+      <w:r>
+        <w:rPr>
+          <w:sz w:val="26"/>
+          <w:szCs w:val="26"/>
+        </w:rPr>
+        <w:t>        },</w:t>
+      </w:r>
+    </w:p>
+    <w:p>
+      <w:pPr>
+        <w:spacing w:after="0"/>
+        <w:rPr>
+          <w:sz w:val="26"/>
+          <w:szCs w:val="26"/>
+        </w:rPr>
+      </w:pPr>
+      <w:r>
+        <w:rPr>
+          <w:sz w:val="26"/>
+          <w:szCs w:val="26"/>
+        </w:rPr>
+        <w:t>        {</w:t>
+      </w:r>
+    </w:p>
+    <w:p>
+      <w:pPr>
+        <w:spacing w:after="0"/>
+        <w:rPr>
+          <w:sz w:val="26"/>
+          <w:szCs w:val="26"/>
+        </w:rPr>
+      </w:pPr>
+      <w:r>
+        <w:rPr>
+          <w:sz w:val="26"/>
+          <w:szCs w:val="26"/>
+        </w:rPr>
+        <w:t>            "</w:t>
+      </w:r>
+      <w:proofErr w:type="spellStart"/>
+      <w:proofErr w:type="gramStart"/>
+      <w:r>
+        <w:rPr>
+          <w:sz w:val="26"/>
+          <w:szCs w:val="26"/>
+        </w:rPr>
+        <w:t>meterID</w:t>
+      </w:r>
+      <w:proofErr w:type="spellEnd"/>
+      <w:proofErr w:type="gramEnd"/>
+      <w:r>
+        <w:rPr>
+          <w:sz w:val="26"/>
+          <w:szCs w:val="26"/>
+        </w:rPr>
+        <w:t>": "70b3d5f830004f56",</w:t>
+      </w:r>
+    </w:p>
+    <w:p>
+      <w:pPr>
+        <w:spacing w:after="0"/>
+        <w:rPr>
+          <w:sz w:val="26"/>
+          <w:szCs w:val="26"/>
+        </w:rPr>
+      </w:pPr>
+      <w:r>
+        <w:rPr>
+          <w:sz w:val="26"/>
+          <w:szCs w:val="26"/>
+        </w:rPr>
+        <w:t>            "</w:t>
+      </w:r>
+      <w:proofErr w:type="gramStart"/>
+      <w:r>
+        <w:rPr>
+          <w:sz w:val="26"/>
+          <w:szCs w:val="26"/>
+        </w:rPr>
+        <w:t>reading</w:t>
+      </w:r>
+      <w:proofErr w:type="gramEnd"/>
+      <w:r>
+        <w:rPr>
+          <w:sz w:val="26"/>
+          <w:szCs w:val="26"/>
+        </w:rPr>
+        <w:t>": 0.0,</w:t>
+      </w:r>
+    </w:p>
+    <w:p>
+      <w:pPr>
+        <w:spacing w:after="0"/>
+        <w:rPr>
+          <w:sz w:val="26"/>
+          <w:szCs w:val="26"/>
+        </w:rPr>
+      </w:pPr>
+      <w:r>
+        <w:rPr>
+          <w:sz w:val="26"/>
+          <w:szCs w:val="26"/>
+        </w:rPr>
+        <w:t>            "</w:t>
+      </w:r>
+      <w:proofErr w:type="gramStart"/>
+      <w:r>
+        <w:rPr>
+          <w:sz w:val="26"/>
+          <w:szCs w:val="26"/>
+        </w:rPr>
+        <w:t>balance</w:t>
+      </w:r>
+      <w:proofErr w:type="gramEnd"/>
+      <w:r>
+        <w:rPr>
+          <w:sz w:val="26"/>
+          <w:szCs w:val="26"/>
+        </w:rPr>
+        <w:t>": 0.0,</w:t>
+      </w:r>
+    </w:p>
+    <w:p>
+      <w:pPr>
+        <w:spacing w:after="0"/>
+        <w:rPr>
+          <w:sz w:val="26"/>
+          <w:szCs w:val="26"/>
+        </w:rPr>
+      </w:pPr>
+      <w:r>
+        <w:rPr>
+          <w:sz w:val="26"/>
+          <w:szCs w:val="26"/>
+        </w:rPr>
+        <w:t>            "</w:t>
+      </w:r>
+      <w:proofErr w:type="gramStart"/>
+      <w:r>
+        <w:rPr>
+          <w:sz w:val="26"/>
+          <w:szCs w:val="26"/>
+        </w:rPr>
+        <w:t>battery</w:t>
+      </w:r>
+      <w:proofErr w:type="gramEnd"/>
+      <w:r>
+        <w:rPr>
+          <w:sz w:val="26"/>
+          <w:szCs w:val="26"/>
+        </w:rPr>
+        <w:t>": 3.59,</w:t>
+      </w:r>
+    </w:p>
+    <w:p>
+      <w:pPr>
+        <w:spacing w:after="0"/>
+        <w:rPr>
+          <w:sz w:val="26"/>
+          <w:szCs w:val="26"/>
+        </w:rPr>
+      </w:pPr>
+      <w:r>
+        <w:rPr>
+          <w:sz w:val="26"/>
+          <w:szCs w:val="26"/>
+        </w:rPr>
+        <w:t>            "</w:t>
+      </w:r>
+      <w:proofErr w:type="gramStart"/>
+      <w:r>
+        <w:rPr>
+          <w:sz w:val="26"/>
+          <w:szCs w:val="26"/>
+        </w:rPr>
+        <w:t>tariff</w:t>
+      </w:r>
+      <w:proofErr w:type="gramEnd"/>
+      <w:r>
+        <w:rPr>
+          <w:sz w:val="26"/>
+          <w:szCs w:val="26"/>
+        </w:rPr>
+        <w:t>": 0.0,</w:t>
+      </w:r>
+    </w:p>
+    <w:p>
+      <w:pPr>
+        <w:spacing w:after="0"/>
+        <w:rPr>
+          <w:sz w:val="26"/>
+          <w:szCs w:val="26"/>
+        </w:rPr>
+      </w:pPr>
+      <w:r>
+        <w:rPr>
+          <w:sz w:val="26"/>
+          <w:szCs w:val="26"/>
+        </w:rPr>
+        <w:lastRenderedPageBreak/>
+        <w:t>            "</w:t>
+      </w:r>
+      <w:proofErr w:type="spellStart"/>
+      <w:proofErr w:type="gramStart"/>
+      <w:r>
+        <w:rPr>
+          <w:sz w:val="26"/>
+          <w:szCs w:val="26"/>
+        </w:rPr>
+        <w:t>alarmCredit</w:t>
+      </w:r>
+      <w:proofErr w:type="spellEnd"/>
+      <w:proofErr w:type="gramEnd"/>
+      <w:r>
+        <w:rPr>
+          <w:sz w:val="26"/>
+          <w:szCs w:val="26"/>
+        </w:rPr>
+        <w:t>": 0.0,</w:t>
+      </w:r>
+    </w:p>
+    <w:p>
+      <w:pPr>
+        <w:spacing w:after="0"/>
+        <w:rPr>
+          <w:sz w:val="26"/>
+          <w:szCs w:val="26"/>
+        </w:rPr>
+      </w:pPr>
+      <w:r>
+        <w:rPr>
+          <w:sz w:val="26"/>
+          <w:szCs w:val="26"/>
+        </w:rPr>
+        <w:t>            "</w:t>
+      </w:r>
+      <w:proofErr w:type="spellStart"/>
+      <w:proofErr w:type="gramStart"/>
+      <w:r>
+        <w:rPr>
+          <w:sz w:val="26"/>
+          <w:szCs w:val="26"/>
+        </w:rPr>
+        <w:t>emergencyCredit</w:t>
+      </w:r>
+      <w:proofErr w:type="spellEnd"/>
+      <w:proofErr w:type="gramEnd"/>
+      <w:r>
+        <w:rPr>
+          <w:sz w:val="26"/>
+          <w:szCs w:val="26"/>
+        </w:rPr>
+        <w:t>": 0.0,</w:t>
+      </w:r>
+    </w:p>
+    <w:p>
+      <w:pPr>
+        <w:spacing w:after="0"/>
+        <w:rPr>
+          <w:sz w:val="26"/>
+          <w:szCs w:val="26"/>
+        </w:rPr>
+      </w:pPr>
+      <w:r>
+        <w:rPr>
+          <w:sz w:val="26"/>
+          <w:szCs w:val="26"/>
+        </w:rPr>
+        <w:t>            "</w:t>
+      </w:r>
+      <w:proofErr w:type="spellStart"/>
+      <w:proofErr w:type="gramStart"/>
+      <w:r>
+        <w:rPr>
+          <w:sz w:val="26"/>
+          <w:szCs w:val="26"/>
+        </w:rPr>
+        <w:t>dateTime</w:t>
+      </w:r>
+      <w:proofErr w:type="spellEnd"/>
+      <w:proofErr w:type="gramEnd"/>
+      <w:r>
+        <w:rPr>
+          <w:sz w:val="26"/>
+          <w:szCs w:val="26"/>
+        </w:rPr>
+        <w:t>": "2020-04-13 13:52:11"</w:t>
+      </w:r>
+    </w:p>
+    <w:p>
+      <w:pPr>
+        <w:spacing w:after="0"/>
+        <w:rPr>
+          <w:sz w:val="26"/>
+          <w:szCs w:val="26"/>
+        </w:rPr>
+      </w:pPr>
+      <w:r>
+        <w:rPr>
+          <w:sz w:val="26"/>
+          <w:szCs w:val="26"/>
+        </w:rPr>
+        <w:t>        },</w:t>
+      </w:r>
+    </w:p>
+    <w:p>
+      <w:pPr>
+        <w:spacing w:after="0"/>
+        <w:rPr>
+          <w:sz w:val="26"/>
+          <w:szCs w:val="26"/>
+        </w:rPr>
+      </w:pPr>
+      <w:r>
+        <w:rPr>
+          <w:sz w:val="26"/>
+          <w:szCs w:val="26"/>
+        </w:rPr>
+        <w:t>        {</w:t>
+      </w:r>
+    </w:p>
+    <w:p>
+      <w:pPr>
+        <w:spacing w:after="0"/>
+        <w:rPr>
+          <w:sz w:val="26"/>
+          <w:szCs w:val="26"/>
+        </w:rPr>
+      </w:pPr>
+      <w:r>
+        <w:rPr>
+          <w:sz w:val="26"/>
+          <w:szCs w:val="26"/>
+        </w:rPr>
+        <w:t>            "</w:t>
+      </w:r>
+      <w:proofErr w:type="spellStart"/>
+      <w:proofErr w:type="gramStart"/>
+      <w:r>
+        <w:rPr>
+          <w:sz w:val="26"/>
+          <w:szCs w:val="26"/>
+        </w:rPr>
+        <w:t>meterID</w:t>
+      </w:r>
+      <w:proofErr w:type="spellEnd"/>
+      <w:proofErr w:type="gramEnd"/>
+      <w:r>
+        <w:rPr>
+          <w:sz w:val="26"/>
+          <w:szCs w:val="26"/>
+        </w:rPr>
+        <w:t>": "70b3d5f830004f56",</w:t>
+      </w:r>
+    </w:p>
+    <w:p>
+      <w:pPr>
+        <w:spacing w:after="0"/>
+        <w:rPr>
+          <w:sz w:val="26"/>
+          <w:szCs w:val="26"/>
+        </w:rPr>
+      </w:pPr>
+      <w:r>
+        <w:rPr>
+          <w:sz w:val="26"/>
+          <w:szCs w:val="26"/>
+        </w:rPr>
+        <w:t>            "</w:t>
+      </w:r>
+      <w:proofErr w:type="gramStart"/>
+      <w:r>
+        <w:rPr>
+          <w:sz w:val="26"/>
+          <w:szCs w:val="26"/>
+        </w:rPr>
+        <w:t>reading</w:t>
+      </w:r>
+      <w:proofErr w:type="gramEnd"/>
+      <w:r>
+        <w:rPr>
+          <w:sz w:val="26"/>
+          <w:szCs w:val="26"/>
+        </w:rPr>
+        <w:t>": 0.0,</w:t>
+      </w:r>
+    </w:p>
+    <w:p>
+      <w:pPr>
+        <w:spacing w:after="0"/>
+        <w:rPr>
+          <w:sz w:val="26"/>
+          <w:szCs w:val="26"/>
+        </w:rPr>
+      </w:pPr>
+      <w:r>
+        <w:rPr>
+          <w:sz w:val="26"/>
+          <w:szCs w:val="26"/>
+        </w:rPr>
+        <w:t>            "</w:t>
+      </w:r>
+      <w:proofErr w:type="gramStart"/>
+      <w:r>
+        <w:rPr>
+          <w:sz w:val="26"/>
+          <w:szCs w:val="26"/>
+        </w:rPr>
+        <w:t>balance</w:t>
+      </w:r>
+      <w:proofErr w:type="gramEnd"/>
+      <w:r>
+        <w:rPr>
+          <w:sz w:val="26"/>
+          <w:szCs w:val="26"/>
+        </w:rPr>
+        <w:t>": 0.0,</w:t>
+      </w:r>
+    </w:p>
+    <w:p>
+      <w:pPr>
+        <w:spacing w:after="0"/>
+        <w:rPr>
+          <w:sz w:val="26"/>
+          <w:szCs w:val="26"/>
+        </w:rPr>
+      </w:pPr>
+      <w:r>
+        <w:rPr>
+          <w:sz w:val="26"/>
+          <w:szCs w:val="26"/>
+        </w:rPr>
+        <w:t>            "</w:t>
+      </w:r>
+      <w:proofErr w:type="gramStart"/>
+      <w:r>
+        <w:rPr>
+          <w:sz w:val="26"/>
+          <w:szCs w:val="26"/>
+        </w:rPr>
+        <w:t>battery</w:t>
+      </w:r>
+      <w:proofErr w:type="gramEnd"/>
+      <w:r>
+        <w:rPr>
+          <w:sz w:val="26"/>
+          <w:szCs w:val="26"/>
+        </w:rPr>
+        <w:t>": 3.59,</w:t>
+      </w:r>
+    </w:p>
+    <w:p>
+      <w:pPr>
+        <w:spacing w:after="0"/>
+        <w:rPr>
+          <w:sz w:val="26"/>
+          <w:szCs w:val="26"/>
+        </w:rPr>
+      </w:pPr>
+      <w:r>
+        <w:rPr>
+          <w:sz w:val="26"/>
+          <w:szCs w:val="26"/>
+        </w:rPr>
+        <w:t>            "</w:t>
+      </w:r>
+      <w:proofErr w:type="gramStart"/>
+      <w:r>
+        <w:rPr>
+          <w:sz w:val="26"/>
+          <w:szCs w:val="26"/>
+        </w:rPr>
+        <w:t>tariff</w:t>
+      </w:r>
+      <w:proofErr w:type="gramEnd"/>
+      <w:r>
+        <w:rPr>
+          <w:sz w:val="26"/>
+          <w:szCs w:val="26"/>
+        </w:rPr>
+        <w:t>": 0.0,</w:t>
+      </w:r>
+    </w:p>
+    <w:p>
+      <w:pPr>
+        <w:spacing w:after="0"/>
+        <w:rPr>
+          <w:sz w:val="26"/>
+          <w:szCs w:val="26"/>
+        </w:rPr>
+      </w:pPr>
+      <w:r>
+        <w:rPr>
+          <w:sz w:val="26"/>
+          <w:szCs w:val="26"/>
+        </w:rPr>
+        <w:t>            "</w:t>
+      </w:r>
+      <w:proofErr w:type="spellStart"/>
+      <w:proofErr w:type="gramStart"/>
+      <w:r>
+        <w:rPr>
+          <w:sz w:val="26"/>
+          <w:szCs w:val="26"/>
+        </w:rPr>
+        <w:t>alarmCredit</w:t>
+      </w:r>
+      <w:proofErr w:type="spellEnd"/>
+      <w:proofErr w:type="gramEnd"/>
+      <w:r>
+        <w:rPr>
+          <w:sz w:val="26"/>
+          <w:szCs w:val="26"/>
+        </w:rPr>
+        <w:t>": 0.0,</w:t>
+      </w:r>
+    </w:p>
+    <w:p>
+      <w:pPr>
+        <w:spacing w:after="0"/>
+        <w:rPr>
+          <w:sz w:val="26"/>
+          <w:szCs w:val="26"/>
+        </w:rPr>
+      </w:pPr>
+      <w:r>
+        <w:rPr>
+          <w:sz w:val="26"/>
+          <w:szCs w:val="26"/>
+        </w:rPr>
+        <w:t>            "</w:t>
+      </w:r>
+      <w:proofErr w:type="spellStart"/>
+      <w:proofErr w:type="gramStart"/>
+      <w:r>
+        <w:rPr>
+          <w:sz w:val="26"/>
+          <w:szCs w:val="26"/>
+        </w:rPr>
+        <w:t>emergencyCredit</w:t>
+      </w:r>
+      <w:proofErr w:type="spellEnd"/>
+      <w:proofErr w:type="gramEnd"/>
+      <w:r>
+        <w:rPr>
+          <w:sz w:val="26"/>
+          <w:szCs w:val="26"/>
+        </w:rPr>
+        <w:t>": 0.0,</w:t>
+      </w:r>
+    </w:p>
+    <w:p>
+      <w:pPr>
+        <w:spacing w:after="0"/>
+        <w:rPr>
+          <w:sz w:val="26"/>
+          <w:szCs w:val="26"/>
+        </w:rPr>
+      </w:pPr>
+      <w:r>
+        <w:rPr>
+          <w:sz w:val="26"/>
+          <w:szCs w:val="26"/>
+        </w:rPr>
+        <w:t>            "</w:t>
+      </w:r>
+      <w:proofErr w:type="spellStart"/>
+      <w:proofErr w:type="gramStart"/>
+      <w:r>
+        <w:rPr>
+          <w:sz w:val="26"/>
+          <w:szCs w:val="26"/>
+        </w:rPr>
+        <w:t>dateTime</w:t>
+      </w:r>
+      <w:proofErr w:type="spellEnd"/>
+      <w:proofErr w:type="gramEnd"/>
+      <w:r>
+        <w:rPr>
+          <w:sz w:val="26"/>
+          <w:szCs w:val="26"/>
+        </w:rPr>
+        <w:t>": "2020-04-13 14:00:11"</w:t>
+      </w:r>
+    </w:p>
+    <w:p>
+      <w:pPr>
+        <w:spacing w:after="0"/>
+        <w:rPr>
+          <w:sz w:val="26"/>
+          <w:szCs w:val="26"/>
+        </w:rPr>
+      </w:pPr>
+      <w:r>
+        <w:rPr>
+          <w:sz w:val="26"/>
+          <w:szCs w:val="26"/>
+        </w:rPr>
+        <w:t>        }</w:t>
+      </w:r>
+    </w:p>
+    <w:p>
+      <w:pPr>
+        <w:spacing w:after="0"/>
+        <w:rPr>
+          <w:sz w:val="26"/>
+          <w:szCs w:val="26"/>
+        </w:rPr>
+      </w:pPr>
+      <w:r>
+        <w:rPr>
+          <w:sz w:val="26"/>
+          <w:szCs w:val="26"/>
+        </w:rPr>
+        <w:t>    ]</w:t>
+      </w:r>
+    </w:p>
+    <w:p>
+      <w:pPr>
+        <w:spacing w:after="0"/>
+        <w:rPr>
+          <w:sz w:val="26"/>
+          <w:szCs w:val="26"/>
+        </w:rPr>
+      </w:pPr>
+      <w:r>
+        <w:rPr>
+          <w:sz w:val="26"/>
+          <w:szCs w:val="26"/>
+        </w:rPr>
+        <w:t>}</w:t>
+      </w:r>
+    </w:p>
+    <w:p>
+      <w:pPr>
+        <w:spacing w:after="0"/>
+        <w:rPr>
+          <w:sz w:val="26"/>
+          <w:szCs w:val="26"/>
+        </w:rPr>
+      </w:pPr>
+    </w:p>
+    <w:p>
+      <w:pPr>
+        <w:spacing w:after="0"/>
+        <w:rPr>
+          <w:b/>
+          <w:sz w:val="34"/>
+          <w:szCs w:val="34"/>
+          <w:u w:val="single"/>
+        </w:rPr>
+      </w:pPr>
+      <w:r>
+        <w:rPr>
+          <w:b/>
+          <w:sz w:val="34"/>
+          <w:szCs w:val="34"/>
+          <w:u w:val="single"/>
+        </w:rPr>
+        <w:t>10</w:t>
+      </w:r>
+      <w:r>
+        <w:rPr>
+          <w:b/>
+          <w:sz w:val="34"/>
+          <w:szCs w:val="34"/>
+          <w:u w:val="single"/>
+        </w:rPr>
+        <w:t xml:space="preserve">. </w:t>
+      </w:r>
+      <w:proofErr w:type="spellStart"/>
+      <w:r>
+        <w:rPr>
+          <w:b/>
+          <w:sz w:val="34"/>
+          <w:szCs w:val="34"/>
+          <w:u w:val="single"/>
+        </w:rPr>
+        <w:t>TopupSummary</w:t>
+      </w:r>
+      <w:proofErr w:type="spellEnd"/>
+    </w:p>
+    <w:p>
+      <w:pPr>
+        <w:spacing w:after="0"/>
+        <w:rPr>
+          <w:sz w:val="26"/>
+          <w:szCs w:val="26"/>
+        </w:rPr>
+      </w:pPr>
+    </w:p>
+    <w:p>
+      <w:pPr>
+        <w:spacing w:after="0"/>
+        <w:rPr>
+          <w:sz w:val="26"/>
+          <w:szCs w:val="26"/>
+        </w:rPr>
+      </w:pPr>
+      <w:r>
+        <w:rPr>
+          <w:b/>
+          <w:sz w:val="26"/>
+          <w:szCs w:val="26"/>
+        </w:rPr>
+        <w:t>url:</w:t>
+      </w:r>
+      <w:r>
+        <w:rPr>
+          <w:sz w:val="26"/>
+          <w:szCs w:val="26"/>
+        </w:rPr>
+        <w:t xml:space="preserve"> </w:t>
+      </w:r>
+      <w:r>
+        <w:rPr>
+          <w:sz w:val="26"/>
+          <w:szCs w:val="26"/>
+        </w:rPr>
+        <w:t>common URL</w:t>
+      </w:r>
+      <w:r>
+        <w:rPr>
+          <w:sz w:val="26"/>
+          <w:szCs w:val="26"/>
+        </w:rPr>
+        <w:t>/</w:t>
+      </w:r>
+      <w:r>
+        <w:rPr>
+          <w:sz w:val="26"/>
+          <w:szCs w:val="26"/>
+        </w:rPr>
+        <w:t>topupsummary</w:t>
+      </w:r>
       <w:bookmarkStart w:id="0" w:name="_GoBack"/>
       <w:bookmarkEnd w:id="0"/>
     </w:p>
@@ -18617,26 +20883,258 @@
       </w:pPr>
       <w:r>
         <w:rPr>
-          <w:sz w:val="26"/>
-          <w:szCs w:val="26"/>
-        </w:rPr>
-        <w:t>        }</w:t>
-      </w:r>
-    </w:p>
-    <w:p>
-      <w:pPr>
-        <w:spacing w:after="0"/>
-        <w:rPr>
-          <w:sz w:val="26"/>
-          <w:szCs w:val="26"/>
-        </w:rPr>
-      </w:pPr>
-      <w:r>
-        <w:rPr>
-          <w:sz w:val="26"/>
-          <w:szCs w:val="26"/>
-        </w:rPr>
-        <w:t>    ]</w:t>
+          <w:b/>
+          <w:sz w:val="26"/>
+          <w:szCs w:val="26"/>
+        </w:rPr>
+        <w:t>Method:</w:t>
+      </w:r>
+      <w:r>
+        <w:rPr>
+          <w:sz w:val="26"/>
+          <w:szCs w:val="26"/>
+        </w:rPr>
+        <w:t xml:space="preserve"> </w:t>
+      </w:r>
+      <w:r>
+        <w:rPr>
+          <w:sz w:val="26"/>
+          <w:szCs w:val="26"/>
+        </w:rPr>
+        <w:t>POST</w:t>
+      </w:r>
+    </w:p>
+    <w:p>
+      <w:pPr>
+        <w:spacing w:after="0"/>
+        <w:rPr>
+          <w:b/>
+          <w:sz w:val="26"/>
+          <w:szCs w:val="26"/>
+        </w:rPr>
+      </w:pPr>
+      <w:r>
+        <w:rPr>
+          <w:b/>
+          <w:sz w:val="26"/>
+          <w:szCs w:val="26"/>
+        </w:rPr>
+        <w:t>Request:</w:t>
+      </w:r>
+      <w:r>
+        <w:rPr>
+          <w:b/>
+          <w:sz w:val="26"/>
+          <w:szCs w:val="26"/>
+        </w:rPr>
+        <w:t xml:space="preserve"> </w:t>
+      </w:r>
+    </w:p>
+    <w:p>
+      <w:pPr>
+        <w:spacing w:after="0"/>
+        <w:rPr>
+          <w:sz w:val="26"/>
+          <w:szCs w:val="26"/>
+        </w:rPr>
+      </w:pPr>
+      <w:r>
+        <w:rPr>
+          <w:sz w:val="26"/>
+          <w:szCs w:val="26"/>
+        </w:rPr>
+        <w:t>{</w:t>
+      </w:r>
+    </w:p>
+    <w:p>
+      <w:pPr>
+        <w:spacing w:after="0"/>
+        <w:rPr>
+          <w:sz w:val="26"/>
+          <w:szCs w:val="26"/>
+        </w:rPr>
+      </w:pPr>
+      <w:r>
+        <w:rPr>
+          <w:sz w:val="26"/>
+          <w:szCs w:val="26"/>
+        </w:rPr>
+        <w:tab/>
+        <w:t>"</w:t>
+      </w:r>
+      <w:proofErr w:type="spellStart"/>
+      <w:proofErr w:type="gramStart"/>
+      <w:r>
+        <w:rPr>
+          <w:sz w:val="26"/>
+          <w:szCs w:val="26"/>
+        </w:rPr>
+        <w:t>communityID</w:t>
+      </w:r>
+      <w:proofErr w:type="spellEnd"/>
+      <w:proofErr w:type="gramEnd"/>
+      <w:r>
+        <w:rPr>
+          <w:sz w:val="26"/>
+          <w:szCs w:val="26"/>
+        </w:rPr>
+        <w:t>" : 1,</w:t>
+      </w:r>
+    </w:p>
+    <w:p>
+      <w:pPr>
+        <w:spacing w:after="0"/>
+        <w:rPr>
+          <w:sz w:val="26"/>
+          <w:szCs w:val="26"/>
+        </w:rPr>
+      </w:pPr>
+      <w:r>
+        <w:rPr>
+          <w:sz w:val="26"/>
+          <w:szCs w:val="26"/>
+        </w:rPr>
+        <w:tab/>
+        <w:t>"</w:t>
+      </w:r>
+      <w:proofErr w:type="spellStart"/>
+      <w:proofErr w:type="gramStart"/>
+      <w:r>
+        <w:rPr>
+          <w:sz w:val="26"/>
+          <w:szCs w:val="26"/>
+        </w:rPr>
+        <w:t>blockID</w:t>
+      </w:r>
+      <w:proofErr w:type="spellEnd"/>
+      <w:proofErr w:type="gramEnd"/>
+      <w:r>
+        <w:rPr>
+          <w:sz w:val="26"/>
+          <w:szCs w:val="26"/>
+        </w:rPr>
+        <w:t>" : 1,</w:t>
+      </w:r>
+    </w:p>
+    <w:p>
+      <w:pPr>
+        <w:spacing w:after="0"/>
+        <w:rPr>
+          <w:sz w:val="26"/>
+          <w:szCs w:val="26"/>
+        </w:rPr>
+      </w:pPr>
+      <w:r>
+        <w:rPr>
+          <w:sz w:val="26"/>
+          <w:szCs w:val="26"/>
+        </w:rPr>
+        <w:tab/>
+        <w:t>"</w:t>
+      </w:r>
+      <w:proofErr w:type="spellStart"/>
+      <w:proofErr w:type="gramStart"/>
+      <w:r>
+        <w:rPr>
+          <w:sz w:val="26"/>
+          <w:szCs w:val="26"/>
+        </w:rPr>
+        <w:t>customerID</w:t>
+      </w:r>
+      <w:proofErr w:type="spellEnd"/>
+      <w:proofErr w:type="gramEnd"/>
+      <w:r>
+        <w:rPr>
+          <w:sz w:val="26"/>
+          <w:szCs w:val="26"/>
+        </w:rPr>
+        <w:t>" : 1,</w:t>
+      </w:r>
+    </w:p>
+    <w:p>
+      <w:pPr>
+        <w:spacing w:after="0"/>
+        <w:rPr>
+          <w:sz w:val="26"/>
+          <w:szCs w:val="26"/>
+        </w:rPr>
+      </w:pPr>
+      <w:r>
+        <w:rPr>
+          <w:sz w:val="26"/>
+          <w:szCs w:val="26"/>
+        </w:rPr>
+        <w:tab/>
+        <w:t>"</w:t>
+      </w:r>
+      <w:proofErr w:type="spellStart"/>
+      <w:proofErr w:type="gramStart"/>
+      <w:r>
+        <w:rPr>
+          <w:sz w:val="26"/>
+          <w:szCs w:val="26"/>
+        </w:rPr>
+        <w:t>fromDate</w:t>
+      </w:r>
+      <w:proofErr w:type="spellEnd"/>
+      <w:proofErr w:type="gramEnd"/>
+      <w:r>
+        <w:rPr>
+          <w:sz w:val="26"/>
+          <w:szCs w:val="26"/>
+        </w:rPr>
+        <w:t>" : "2020-04-10",</w:t>
+      </w:r>
+    </w:p>
+    <w:p>
+      <w:pPr>
+        <w:spacing w:after="0"/>
+        <w:rPr>
+          <w:sz w:val="26"/>
+          <w:szCs w:val="26"/>
+        </w:rPr>
+      </w:pPr>
+      <w:r>
+        <w:rPr>
+          <w:sz w:val="26"/>
+          <w:szCs w:val="26"/>
+        </w:rPr>
+        <w:tab/>
+        <w:t>"</w:t>
+      </w:r>
+      <w:proofErr w:type="spellStart"/>
+      <w:proofErr w:type="gramStart"/>
+      <w:r>
+        <w:rPr>
+          <w:sz w:val="26"/>
+          <w:szCs w:val="26"/>
+        </w:rPr>
+        <w:t>toDate</w:t>
+      </w:r>
+      <w:proofErr w:type="spellEnd"/>
+      <w:proofErr w:type="gramEnd"/>
+      <w:r>
+        <w:rPr>
+          <w:sz w:val="26"/>
+          <w:szCs w:val="26"/>
+        </w:rPr>
+        <w:t>" : "2020-04-13"</w:t>
+      </w:r>
+    </w:p>
+    <w:p>
+      <w:pPr>
+        <w:spacing w:after="0"/>
+        <w:rPr>
+          <w:sz w:val="26"/>
+          <w:szCs w:val="26"/>
+        </w:rPr>
+      </w:pPr>
+      <w:r>
+        <w:rPr>
+          <w:sz w:val="26"/>
+          <w:szCs w:val="26"/>
+        </w:rPr>
+        <w:tab/>
       </w:r>
     </w:p>
     <w:p>
@@ -18663,255 +21161,22 @@
           <w:szCs w:val="26"/>
         </w:rPr>
       </w:pPr>
-    </w:p>
-    <w:p>
-      <w:pPr>
-        <w:spacing w:after="0"/>
-        <w:rPr>
-          <w:sz w:val="26"/>
-          <w:szCs w:val="26"/>
-        </w:rPr>
-      </w:pPr>
-      <w:proofErr w:type="gramStart"/>
-      <w:r>
-        <w:rPr>
-          <w:sz w:val="26"/>
-          <w:szCs w:val="26"/>
-        </w:rPr>
-        <w:t>b</w:t>
-      </w:r>
-      <w:proofErr w:type="gramEnd"/>
-      <w:r>
-        <w:rPr>
-          <w:sz w:val="26"/>
-          <w:szCs w:val="26"/>
-        </w:rPr>
-        <w:t>. to approve/reject customer request</w:t>
-      </w:r>
-    </w:p>
-    <w:p>
-      <w:pPr>
-        <w:spacing w:after="0"/>
-        <w:rPr>
-          <w:sz w:val="26"/>
-          <w:szCs w:val="26"/>
-        </w:rPr>
-      </w:pPr>
-      <w:proofErr w:type="gramStart"/>
-      <w:r>
-        <w:rPr>
-          <w:b/>
-          <w:sz w:val="26"/>
-          <w:szCs w:val="26"/>
-        </w:rPr>
-        <w:t>url</w:t>
-      </w:r>
-      <w:proofErr w:type="gramEnd"/>
-      <w:r>
-        <w:rPr>
-          <w:b/>
-          <w:sz w:val="26"/>
-          <w:szCs w:val="26"/>
-        </w:rPr>
-        <w:t>:</w:t>
-      </w:r>
-      <w:r>
-        <w:rPr>
+      <w:r>
+        <w:rPr>
+          <w:b/>
+          <w:sz w:val="26"/>
+          <w:szCs w:val="26"/>
+        </w:rPr>
+        <w:t>Response:</w:t>
+      </w:r>
+      <w:r>
+        <w:rPr>
+          <w:b/>
           <w:sz w:val="26"/>
           <w:szCs w:val="26"/>
         </w:rPr>
         <w:t xml:space="preserve"> </w:t>
       </w:r>
-      <w:r>
-        <w:rPr>
-          <w:sz w:val="26"/>
-          <w:szCs w:val="26"/>
-        </w:rPr>
-        <w:t>common URL</w:t>
-      </w:r>
-      <w:r>
-        <w:rPr>
-          <w:sz w:val="26"/>
-          <w:szCs w:val="26"/>
-        </w:rPr>
-        <w:t>/</w:t>
-      </w:r>
-      <w:proofErr w:type="spellStart"/>
-      <w:r>
-        <w:rPr>
-          <w:sz w:val="26"/>
-          <w:szCs w:val="26"/>
-        </w:rPr>
-        <w:t>approverequest</w:t>
-      </w:r>
-      <w:proofErr w:type="spellEnd"/>
-      <w:r>
-        <w:rPr>
-          <w:sz w:val="26"/>
-          <w:szCs w:val="26"/>
-        </w:rPr>
-        <w:t>/{</w:t>
-      </w:r>
-      <w:proofErr w:type="spellStart"/>
-      <w:r>
-        <w:rPr>
-          <w:sz w:val="26"/>
-          <w:szCs w:val="26"/>
-        </w:rPr>
-        <w:t>requestID</w:t>
-      </w:r>
-      <w:proofErr w:type="spellEnd"/>
-      <w:r>
-        <w:rPr>
-          <w:sz w:val="26"/>
-          <w:szCs w:val="26"/>
-        </w:rPr>
-        <w:t>}/{action}</w:t>
-      </w:r>
-    </w:p>
-    <w:p>
-      <w:pPr>
-        <w:spacing w:after="0"/>
-        <w:rPr>
-          <w:sz w:val="26"/>
-          <w:szCs w:val="26"/>
-        </w:rPr>
-      </w:pPr>
-      <w:r>
-        <w:rPr>
-          <w:b/>
-          <w:sz w:val="26"/>
-          <w:szCs w:val="26"/>
-        </w:rPr>
-        <w:t>Method:</w:t>
-      </w:r>
-      <w:r>
-        <w:rPr>
-          <w:sz w:val="26"/>
-          <w:szCs w:val="26"/>
-        </w:rPr>
-        <w:t xml:space="preserve"> </w:t>
-      </w:r>
-      <w:r>
-        <w:rPr>
-          <w:sz w:val="26"/>
-          <w:szCs w:val="26"/>
-        </w:rPr>
-        <w:t>POST</w:t>
-      </w:r>
-    </w:p>
-    <w:p>
-      <w:pPr>
-        <w:spacing w:after="0"/>
-        <w:rPr>
-          <w:b/>
-          <w:sz w:val="26"/>
-          <w:szCs w:val="26"/>
-        </w:rPr>
-      </w:pPr>
-      <w:r>
-        <w:rPr>
-          <w:b/>
-          <w:sz w:val="26"/>
-          <w:szCs w:val="26"/>
-        </w:rPr>
-        <w:t>Response:</w:t>
-      </w:r>
-      <w:r>
-        <w:rPr>
-          <w:b/>
-          <w:sz w:val="26"/>
-          <w:szCs w:val="26"/>
-        </w:rPr>
-        <w:t xml:space="preserve"> </w:t>
-      </w:r>
-    </w:p>
-    <w:p>
-      <w:pPr>
-        <w:spacing w:after="0"/>
-        <w:rPr>
-          <w:sz w:val="26"/>
-          <w:szCs w:val="26"/>
-        </w:rPr>
-      </w:pPr>
-      <w:r>
-        <w:rPr>
-          <w:sz w:val="26"/>
-          <w:szCs w:val="26"/>
-        </w:rPr>
-        <w:t>{</w:t>
-      </w:r>
-    </w:p>
-    <w:p>
-      <w:pPr>
-        <w:spacing w:after="0"/>
-        <w:rPr>
-          <w:sz w:val="26"/>
-          <w:szCs w:val="26"/>
-        </w:rPr>
-      </w:pPr>
-      <w:r>
-        <w:rPr>
-          <w:sz w:val="26"/>
-          <w:szCs w:val="26"/>
-        </w:rPr>
-        <w:t>    "</w:t>
-      </w:r>
-      <w:proofErr w:type="gramStart"/>
-      <w:r>
-        <w:rPr>
-          <w:sz w:val="26"/>
-          <w:szCs w:val="26"/>
-        </w:rPr>
-        <w:t>result</w:t>
-      </w:r>
-      <w:proofErr w:type="gramEnd"/>
-      <w:r>
-        <w:rPr>
-          <w:sz w:val="26"/>
-          <w:szCs w:val="26"/>
-        </w:rPr>
-        <w:t>": "</w:t>
-      </w:r>
-      <w:r>
-        <w:rPr>
-          <w:sz w:val="26"/>
-          <w:szCs w:val="26"/>
-        </w:rPr>
-        <w:t>Success</w:t>
-      </w:r>
-      <w:r>
-        <w:rPr>
-          <w:sz w:val="26"/>
-          <w:szCs w:val="26"/>
-        </w:rPr>
-        <w:t>"</w:t>
-      </w:r>
-    </w:p>
-    <w:p>
-      <w:pPr>
-        <w:spacing w:after="0"/>
-        <w:rPr>
-          <w:sz w:val="26"/>
-          <w:szCs w:val="26"/>
-        </w:rPr>
-      </w:pPr>
-      <w:r>
-        <w:rPr>
-          <w:sz w:val="26"/>
-          <w:szCs w:val="26"/>
-        </w:rPr>
-        <w:t>}</w:t>
-      </w:r>
-    </w:p>
-    <w:p>
-      <w:pPr>
-        <w:spacing w:after="0"/>
-        <w:rPr>
-          <w:sz w:val="26"/>
-          <w:szCs w:val="26"/>
-        </w:rPr>
-      </w:pPr>
     </w:p>
     <w:p>
       <w:pPr>

</xml_diff>